<commit_message>
Ajout btn TEST dans index
</commit_message>
<xml_diff>
--- a/Ressources/99 gestion_des_conflits.docx
+++ b/Ressources/99 gestion_des_conflits.docx
@@ -742,7 +742,13 @@
         </w:tabs>
       </w:pPr>
       <w:r>
-        <w:t xml:space="preserve">Dev1 fait un MARGE de main sur la branche Dev1 </w:t>
+        <w:t>Dev1 fait un M</w:t>
+      </w:r>
+      <w:r>
+        <w:t>E</w:t>
+      </w:r>
+      <w:r>
+        <w:t xml:space="preserve">RGE de main sur la branche Dev1 </w:t>
       </w:r>
       <w:r>
         <w:sym w:font="Wingdings" w:char="F0E8"/>

</xml_diff>